<commit_message>
step coding - backend 02
</commit_message>
<xml_diff>
--- a/Assumption.docx
+++ b/Assumption.docx
@@ -4,15 +4,7 @@
   <w:body>
     <w:p>
       <w:r>
-        <w:t xml:space="preserve">Option1: Server (process, </w:t>
-      </w:r>
-      <w:proofErr w:type="gramStart"/>
-      <w:r>
-        <w:t>search,…</w:t>
-      </w:r>
-      <w:proofErr w:type="gramEnd"/>
-      <w:r>
-        <w:t>)</w:t>
+        <w:t>Option1: Server (process, search,…)</w:t>
       </w:r>
     </w:p>
     <w:tbl>
@@ -102,15 +94,7 @@
     <w:p/>
     <w:p>
       <w:r>
-        <w:t xml:space="preserve">Option 2: Client (process, </w:t>
-      </w:r>
-      <w:proofErr w:type="gramStart"/>
-      <w:r>
-        <w:t>search,…</w:t>
-      </w:r>
-      <w:proofErr w:type="gramEnd"/>
-      <w:r>
-        <w:t>)</w:t>
+        <w:t>Option 2: Client (process, search,…)</w:t>
       </w:r>
     </w:p>
     <w:tbl>
@@ -146,37 +130,190 @@
               <w:t>+ sort -&gt; fast</w:t>
             </w:r>
           </w:p>
+          <w:p>
+            <w:r>
+              <w:t>+ scale</w:t>
+            </w:r>
+          </w:p>
+          <w:p>
+            <w:bookmarkStart w:id="0" w:name="_GoBack"/>
+            <w:bookmarkEnd w:id="0"/>
+          </w:p>
         </w:tc>
         <w:tc>
           <w:tcPr>
             <w:tcW w:w="4675" w:type="dxa"/>
           </w:tcPr>
           <w:p>
-            <w:bookmarkStart w:id="0" w:name="_GoBack"/>
-            <w:bookmarkEnd w:id="0"/>
+            <w:r>
+              <w:t>- load slow (1</w:t>
+            </w:r>
+            <w:r>
+              <w:rPr>
+                <w:vertAlign w:val="superscript"/>
+              </w:rPr>
+              <w:t>st</w:t>
+            </w:r>
+            <w:r>
+              <w:t xml:space="preserve"> time)</w:t>
+            </w:r>
+          </w:p>
+          <w:p>
+            <w:r>
+              <w:t>- data (no updated)</w:t>
+            </w:r>
+          </w:p>
+          <w:p>
+            <w:r>
+              <w:t>- use more memory</w:t>
+            </w:r>
+          </w:p>
+          <w:p>
+            <w:r>
+              <w:t xml:space="preserve">- </w:t>
+            </w:r>
+            <w:r>
+              <w:t>…</w:t>
+            </w:r>
           </w:p>
         </w:tc>
       </w:tr>
     </w:tbl>
     <w:p/>
     <w:p/>
+    <w:p>
+      <w:r>
+        <w:t>My view:</w:t>
+      </w:r>
+    </w:p>
+    <w:p>
+      <w:pPr>
+        <w:pStyle w:val="ListParagraph"/>
+        <w:numPr>
+          <w:ilvl w:val="0"/>
+          <w:numId w:val="1"/>
+        </w:numPr>
+      </w:pPr>
+      <w:r>
+        <w:t>Data isn’t big (500 record -&gt; 80Kb</w:t>
+      </w:r>
+      <w:r>
+        <w:t>, 10k records -&gt; 1.5M</w:t>
+      </w:r>
+      <w:r>
+        <w:t>)</w:t>
+      </w:r>
+    </w:p>
+    <w:p>
+      <w:pPr>
+        <w:pStyle w:val="ListParagraph"/>
+        <w:numPr>
+          <w:ilvl w:val="0"/>
+          <w:numId w:val="1"/>
+        </w:numPr>
+      </w:pPr>
+      <w:r>
+        <w:t>Data doesn’t change more (update, create -&gt; less)</w:t>
+      </w:r>
+    </w:p>
+    <w:p>
+      <w:pPr>
+        <w:pStyle w:val="ListParagraph"/>
+        <w:numPr>
+          <w:ilvl w:val="0"/>
+          <w:numId w:val="1"/>
+        </w:numPr>
+      </w:pPr>
+      <w:r>
+        <w:t>Data doesn’t need update immediately.</w:t>
+      </w:r>
+    </w:p>
     <w:p/>
     <w:p>
       <w:r>
-        <w:t>+ data updated (immediately)</w:t>
+        <w:t>Decision:</w:t>
+      </w:r>
+    </w:p>
+    <w:p>
+      <w:pPr>
+        <w:pStyle w:val="ListParagraph"/>
+        <w:numPr>
+          <w:ilvl w:val="0"/>
+          <w:numId w:val="2"/>
+        </w:numPr>
+      </w:pPr>
+      <w:r>
+        <w:t>Choose option 2.</w:t>
+      </w:r>
+    </w:p>
+    <w:p>
+      <w:pPr>
+        <w:pStyle w:val="ListParagraph"/>
+        <w:numPr>
+          <w:ilvl w:val="0"/>
+          <w:numId w:val="2"/>
+        </w:numPr>
+      </w:pPr>
+      <w:r>
+        <w:t>If I have more time, I will upgrade load progressive data.</w:t>
+      </w:r>
+    </w:p>
+    <w:p/>
+    <w:p/>
+    <w:p>
+      <w:r>
+        <w:br w:type="page"/>
       </w:r>
     </w:p>
     <w:p>
       <w:r>
-        <w:t>+ speed load (medium) -&gt; n times</w:t>
+        <w:rPr>
+          <w:noProof/>
+        </w:rPr>
+        <w:lastRenderedPageBreak/>
+        <w:drawing>
+          <wp:inline distT="0" distB="0" distL="0" distR="0" wp14:anchorId="02172310" wp14:editId="779391C6">
+            <wp:extent cx="7924800" cy="5943600"/>
+            <wp:effectExtent l="0" t="0" r="0" b="0"/>
+            <wp:docPr id="1" name="Picture 1" descr="A close up of text on a whiteboard&#10;&#10;Description automatically generated"/>
+            <wp:cNvGraphicFramePr>
+              <a:graphicFrameLocks xmlns:a="http://schemas.openxmlformats.org/drawingml/2006/main" noChangeAspect="1"/>
+            </wp:cNvGraphicFramePr>
+            <a:graphic xmlns:a="http://schemas.openxmlformats.org/drawingml/2006/main">
+              <a:graphicData uri="http://schemas.openxmlformats.org/drawingml/2006/picture">
+                <pic:pic xmlns:pic="http://schemas.openxmlformats.org/drawingml/2006/picture">
+                  <pic:nvPicPr>
+                    <pic:cNvPr id="1" name="IMG_0039.jpg"/>
+                    <pic:cNvPicPr/>
+                  </pic:nvPicPr>
+                  <pic:blipFill>
+                    <a:blip r:embed="rId5" cstate="print">
+                      <a:extLst>
+                        <a:ext uri="{28A0092B-C50C-407E-A947-70E740481C1C}">
+                          <a14:useLocalDpi xmlns:a14="http://schemas.microsoft.com/office/drawing/2010/main" val="0"/>
+                        </a:ext>
+                      </a:extLst>
+                    </a:blip>
+                    <a:stretch>
+                      <a:fillRect/>
+                    </a:stretch>
+                  </pic:blipFill>
+                  <pic:spPr>
+                    <a:xfrm rot="5400000">
+                      <a:off x="0" y="0"/>
+                      <a:ext cx="7924800" cy="5943600"/>
+                    </a:xfrm>
+                    <a:prstGeom prst="rect">
+                      <a:avLst/>
+                    </a:prstGeom>
+                  </pic:spPr>
+                </pic:pic>
+              </a:graphicData>
+            </a:graphic>
+          </wp:inline>
+        </w:drawing>
       </w:r>
     </w:p>
-    <w:p>
-      <w:r>
-        <w:t>+ refresh</w:t>
-      </w:r>
-    </w:p>
-    <w:p/>
     <w:p/>
     <w:sectPr>
       <w:pgSz w:w="12240" w:h="15840"/>
@@ -186,6 +323,242 @@
     </w:sectPr>
   </w:body>
 </w:document>
+</file>
+
+<file path=word/numbering.xml><?xml version="1.0" encoding="utf-8"?>
+<w:numbering xmlns:wpc="http://schemas.microsoft.com/office/word/2010/wordprocessingCanvas" xmlns:cx="http://schemas.microsoft.com/office/drawing/2014/chartex" xmlns:cx1="http://schemas.microsoft.com/office/drawing/2015/9/8/chartex" xmlns:cx2="http://schemas.microsoft.com/office/drawing/2015/10/21/chartex" xmlns:cx3="http://schemas.microsoft.com/office/drawing/2016/5/9/chartex" xmlns:cx4="http://schemas.microsoft.com/office/drawing/2016/5/10/chartex" xmlns:cx5="http://schemas.microsoft.com/office/drawing/2016/5/11/chartex" xmlns:cx6="http://schemas.microsoft.com/office/drawing/2016/5/12/chartex" xmlns:cx7="http://schemas.microsoft.com/office/drawing/2016/5/13/chartex" xmlns:cx8="http://schemas.microsoft.com/office/drawing/2016/5/14/chartex" xmlns:mc="http://schemas.openxmlformats.org/markup-compatibility/2006" xmlns:aink="http://schemas.microsoft.com/office/drawing/2016/ink" xmlns:am3d="http://schemas.microsoft.com/office/drawing/2017/model3d" xmlns:o="urn:schemas-microsoft-com:office:office" xmlns:r="http://schemas.openxmlformats.org/officeDocument/2006/relationships" xmlns:m="http://schemas.openxmlformats.org/officeDocument/2006/math" xmlns:v="urn:schemas-microsoft-com:vml" xmlns:wp14="http://schemas.microsoft.com/office/word/2010/wordprocessingDrawing" xmlns:wp="http://schemas.openxmlformats.org/drawingml/2006/wordprocessingDrawing" xmlns:w10="urn:schemas-microsoft-com:office:word" xmlns:w="http://schemas.openxmlformats.org/wordprocessingml/2006/main" xmlns:w14="http://schemas.microsoft.com/office/word/2010/wordml" xmlns:w15="http://schemas.microsoft.com/office/word/2012/wordml" xmlns:w16cid="http://schemas.microsoft.com/office/word/2016/wordml/cid" xmlns:w16se="http://schemas.microsoft.com/office/word/2015/wordml/symex" xmlns:wpg="http://schemas.microsoft.com/office/word/2010/wordprocessingGroup" xmlns:wpi="http://schemas.microsoft.com/office/word/2010/wordprocessingInk" xmlns:wne="http://schemas.microsoft.com/office/word/2006/wordml" xmlns:wps="http://schemas.microsoft.com/office/word/2010/wordprocessingShape" mc:Ignorable="w14 w15 w16se w16cid wp14">
+  <w:abstractNum w:abstractNumId="0" w15:restartNumberingAfterBreak="0">
+    <w:nsid w:val="33306857"/>
+    <w:multiLevelType w:val="hybridMultilevel"/>
+    <w:tmpl w:val="717E4E4A"/>
+    <w:lvl w:ilvl="0" w:tplc="80CEBEFC">
+      <w:numFmt w:val="bullet"/>
+      <w:lvlText w:val=""/>
+      <w:lvlJc w:val="left"/>
+      <w:pPr>
+        <w:ind w:left="720" w:hanging="360"/>
+      </w:pPr>
+      <w:rPr>
+        <w:rFonts w:ascii="Symbol" w:eastAsiaTheme="minorHAnsi" w:hAnsi="Symbol" w:cstheme="minorBidi" w:hint="default"/>
+      </w:rPr>
+    </w:lvl>
+    <w:lvl w:ilvl="1" w:tplc="04090003">
+      <w:start w:val="1"/>
+      <w:numFmt w:val="bullet"/>
+      <w:lvlText w:val="o"/>
+      <w:lvlJc w:val="left"/>
+      <w:pPr>
+        <w:ind w:left="1440" w:hanging="360"/>
+      </w:pPr>
+      <w:rPr>
+        <w:rFonts w:ascii="Courier New" w:hAnsi="Courier New" w:cs="Courier New" w:hint="default"/>
+      </w:rPr>
+    </w:lvl>
+    <w:lvl w:ilvl="2" w:tplc="04090005" w:tentative="1">
+      <w:start w:val="1"/>
+      <w:numFmt w:val="bullet"/>
+      <w:lvlText w:val=""/>
+      <w:lvlJc w:val="left"/>
+      <w:pPr>
+        <w:ind w:left="2160" w:hanging="360"/>
+      </w:pPr>
+      <w:rPr>
+        <w:rFonts w:ascii="Wingdings" w:hAnsi="Wingdings" w:hint="default"/>
+      </w:rPr>
+    </w:lvl>
+    <w:lvl w:ilvl="3" w:tplc="04090001" w:tentative="1">
+      <w:start w:val="1"/>
+      <w:numFmt w:val="bullet"/>
+      <w:lvlText w:val=""/>
+      <w:lvlJc w:val="left"/>
+      <w:pPr>
+        <w:ind w:left="2880" w:hanging="360"/>
+      </w:pPr>
+      <w:rPr>
+        <w:rFonts w:ascii="Symbol" w:hAnsi="Symbol" w:hint="default"/>
+      </w:rPr>
+    </w:lvl>
+    <w:lvl w:ilvl="4" w:tplc="04090003" w:tentative="1">
+      <w:start w:val="1"/>
+      <w:numFmt w:val="bullet"/>
+      <w:lvlText w:val="o"/>
+      <w:lvlJc w:val="left"/>
+      <w:pPr>
+        <w:ind w:left="3600" w:hanging="360"/>
+      </w:pPr>
+      <w:rPr>
+        <w:rFonts w:ascii="Courier New" w:hAnsi="Courier New" w:cs="Courier New" w:hint="default"/>
+      </w:rPr>
+    </w:lvl>
+    <w:lvl w:ilvl="5" w:tplc="04090005" w:tentative="1">
+      <w:start w:val="1"/>
+      <w:numFmt w:val="bullet"/>
+      <w:lvlText w:val=""/>
+      <w:lvlJc w:val="left"/>
+      <w:pPr>
+        <w:ind w:left="4320" w:hanging="360"/>
+      </w:pPr>
+      <w:rPr>
+        <w:rFonts w:ascii="Wingdings" w:hAnsi="Wingdings" w:hint="default"/>
+      </w:rPr>
+    </w:lvl>
+    <w:lvl w:ilvl="6" w:tplc="04090001" w:tentative="1">
+      <w:start w:val="1"/>
+      <w:numFmt w:val="bullet"/>
+      <w:lvlText w:val=""/>
+      <w:lvlJc w:val="left"/>
+      <w:pPr>
+        <w:ind w:left="5040" w:hanging="360"/>
+      </w:pPr>
+      <w:rPr>
+        <w:rFonts w:ascii="Symbol" w:hAnsi="Symbol" w:hint="default"/>
+      </w:rPr>
+    </w:lvl>
+    <w:lvl w:ilvl="7" w:tplc="04090003" w:tentative="1">
+      <w:start w:val="1"/>
+      <w:numFmt w:val="bullet"/>
+      <w:lvlText w:val="o"/>
+      <w:lvlJc w:val="left"/>
+      <w:pPr>
+        <w:ind w:left="5760" w:hanging="360"/>
+      </w:pPr>
+      <w:rPr>
+        <w:rFonts w:ascii="Courier New" w:hAnsi="Courier New" w:cs="Courier New" w:hint="default"/>
+      </w:rPr>
+    </w:lvl>
+    <w:lvl w:ilvl="8" w:tplc="04090005" w:tentative="1">
+      <w:start w:val="1"/>
+      <w:numFmt w:val="bullet"/>
+      <w:lvlText w:val=""/>
+      <w:lvlJc w:val="left"/>
+      <w:pPr>
+        <w:ind w:left="6480" w:hanging="360"/>
+      </w:pPr>
+      <w:rPr>
+        <w:rFonts w:ascii="Wingdings" w:hAnsi="Wingdings" w:hint="default"/>
+      </w:rPr>
+    </w:lvl>
+  </w:abstractNum>
+  <w:abstractNum w:abstractNumId="1" w15:restartNumberingAfterBreak="0">
+    <w:nsid w:val="59F24EF3"/>
+    <w:multiLevelType w:val="hybridMultilevel"/>
+    <w:tmpl w:val="22DCB834"/>
+    <w:lvl w:ilvl="0" w:tplc="04090001">
+      <w:start w:val="1"/>
+      <w:numFmt w:val="bullet"/>
+      <w:lvlText w:val=""/>
+      <w:lvlJc w:val="left"/>
+      <w:pPr>
+        <w:ind w:left="720" w:hanging="360"/>
+      </w:pPr>
+      <w:rPr>
+        <w:rFonts w:ascii="Symbol" w:hAnsi="Symbol" w:hint="default"/>
+      </w:rPr>
+    </w:lvl>
+    <w:lvl w:ilvl="1" w:tplc="04090003" w:tentative="1">
+      <w:start w:val="1"/>
+      <w:numFmt w:val="bullet"/>
+      <w:lvlText w:val="o"/>
+      <w:lvlJc w:val="left"/>
+      <w:pPr>
+        <w:ind w:left="1440" w:hanging="360"/>
+      </w:pPr>
+      <w:rPr>
+        <w:rFonts w:ascii="Courier New" w:hAnsi="Courier New" w:cs="Courier New" w:hint="default"/>
+      </w:rPr>
+    </w:lvl>
+    <w:lvl w:ilvl="2" w:tplc="04090005" w:tentative="1">
+      <w:start w:val="1"/>
+      <w:numFmt w:val="bullet"/>
+      <w:lvlText w:val=""/>
+      <w:lvlJc w:val="left"/>
+      <w:pPr>
+        <w:ind w:left="2160" w:hanging="360"/>
+      </w:pPr>
+      <w:rPr>
+        <w:rFonts w:ascii="Wingdings" w:hAnsi="Wingdings" w:hint="default"/>
+      </w:rPr>
+    </w:lvl>
+    <w:lvl w:ilvl="3" w:tplc="04090001" w:tentative="1">
+      <w:start w:val="1"/>
+      <w:numFmt w:val="bullet"/>
+      <w:lvlText w:val=""/>
+      <w:lvlJc w:val="left"/>
+      <w:pPr>
+        <w:ind w:left="2880" w:hanging="360"/>
+      </w:pPr>
+      <w:rPr>
+        <w:rFonts w:ascii="Symbol" w:hAnsi="Symbol" w:hint="default"/>
+      </w:rPr>
+    </w:lvl>
+    <w:lvl w:ilvl="4" w:tplc="04090003" w:tentative="1">
+      <w:start w:val="1"/>
+      <w:numFmt w:val="bullet"/>
+      <w:lvlText w:val="o"/>
+      <w:lvlJc w:val="left"/>
+      <w:pPr>
+        <w:ind w:left="3600" w:hanging="360"/>
+      </w:pPr>
+      <w:rPr>
+        <w:rFonts w:ascii="Courier New" w:hAnsi="Courier New" w:cs="Courier New" w:hint="default"/>
+      </w:rPr>
+    </w:lvl>
+    <w:lvl w:ilvl="5" w:tplc="04090005" w:tentative="1">
+      <w:start w:val="1"/>
+      <w:numFmt w:val="bullet"/>
+      <w:lvlText w:val=""/>
+      <w:lvlJc w:val="left"/>
+      <w:pPr>
+        <w:ind w:left="4320" w:hanging="360"/>
+      </w:pPr>
+      <w:rPr>
+        <w:rFonts w:ascii="Wingdings" w:hAnsi="Wingdings" w:hint="default"/>
+      </w:rPr>
+    </w:lvl>
+    <w:lvl w:ilvl="6" w:tplc="04090001" w:tentative="1">
+      <w:start w:val="1"/>
+      <w:numFmt w:val="bullet"/>
+      <w:lvlText w:val=""/>
+      <w:lvlJc w:val="left"/>
+      <w:pPr>
+        <w:ind w:left="5040" w:hanging="360"/>
+      </w:pPr>
+      <w:rPr>
+        <w:rFonts w:ascii="Symbol" w:hAnsi="Symbol" w:hint="default"/>
+      </w:rPr>
+    </w:lvl>
+    <w:lvl w:ilvl="7" w:tplc="04090003" w:tentative="1">
+      <w:start w:val="1"/>
+      <w:numFmt w:val="bullet"/>
+      <w:lvlText w:val="o"/>
+      <w:lvlJc w:val="left"/>
+      <w:pPr>
+        <w:ind w:left="5760" w:hanging="360"/>
+      </w:pPr>
+      <w:rPr>
+        <w:rFonts w:ascii="Courier New" w:hAnsi="Courier New" w:cs="Courier New" w:hint="default"/>
+      </w:rPr>
+    </w:lvl>
+    <w:lvl w:ilvl="8" w:tplc="04090005" w:tentative="1">
+      <w:start w:val="1"/>
+      <w:numFmt w:val="bullet"/>
+      <w:lvlText w:val=""/>
+      <w:lvlJc w:val="left"/>
+      <w:pPr>
+        <w:ind w:left="6480" w:hanging="360"/>
+      </w:pPr>
+      <w:rPr>
+        <w:rFonts w:ascii="Wingdings" w:hAnsi="Wingdings" w:hint="default"/>
+      </w:rPr>
+    </w:lvl>
+  </w:abstractNum>
+  <w:num w:numId="1">
+    <w:abstractNumId w:val="0"/>
+  </w:num>
+  <w:num w:numId="2">
+    <w:abstractNumId w:val="1"/>
+  </w:num>
+</w:numbering>
 </file>
 
 <file path=word/styles.xml><?xml version="1.0" encoding="utf-8"?>

</xml_diff>